<commit_message>
Fixed a memory leak in the event system. Note: the event is deleted after every handeling.
</commit_message>
<xml_diff>
--- a/CPSC585/CPSC585/Documentation/HowToUseEvents.docx
+++ b/CPSC585/CPSC585/Documentation/HowToUseEvents.docx
@@ -123,6 +123,18 @@
       <w:pPr>
         <w:spacing w:line="240" w:lineRule="auto"/>
       </w:pPr>
+      <w:r>
+        <w:tab/>
+      </w:r>
+      <w:r>
+        <w:tab/>
+        <w:t>Also inside of your part of the code that is observing the event, make sure that if any part of that event is needed to persist then do a deep copy / manually save all the information you need as the event is deleted afterwards.</w:t>
+      </w:r>
+    </w:p>
+    <w:p>
+      <w:pPr>
+        <w:spacing w:line="240" w:lineRule="auto"/>
+      </w:pPr>
     </w:p>
     <w:p>
       <w:pPr>
@@ -312,36 +324,155 @@
       </w:r>
       <w:proofErr w:type="spellStart"/>
       <w:r>
+        <w:t>MethodObser</w:t>
+      </w:r>
+      <w:r>
+        <w:t>ver</w:t>
+      </w:r>
+      <w:proofErr w:type="spellEnd"/>
+      <w:r>
+        <w:t>&lt;EVENT, CURRENTCLASS&gt; object inside of the class;</w:t>
+      </w:r>
+      <w:r>
+        <w:t xml:space="preserve"> </w:t>
+      </w:r>
+    </w:p>
+    <w:p>
+      <w:pPr>
+        <w:spacing w:line="240" w:lineRule="auto"/>
+        <w:rPr>
+          <w:color w:val="548DD4" w:themeColor="text2" w:themeTint="99"/>
+        </w:rPr>
+      </w:pPr>
+      <w:r>
+        <w:rPr>
+          <w:color w:val="548DD4" w:themeColor="text2" w:themeTint="99"/>
+        </w:rPr>
+        <w:tab/>
+      </w:r>
+      <w:r>
+        <w:rPr>
+          <w:color w:val="548DD4" w:themeColor="text2" w:themeTint="99"/>
+        </w:rPr>
+        <w:tab/>
+      </w:r>
+      <w:r>
+        <w:rPr>
+          <w:color w:val="548DD4" w:themeColor="text2" w:themeTint="99"/>
+        </w:rPr>
+        <w:tab/>
+      </w:r>
+      <w:proofErr w:type="gramStart"/>
+      <w:r>
+        <w:rPr>
+          <w:color w:val="548DD4" w:themeColor="text2" w:themeTint="99"/>
+        </w:rPr>
+        <w:t>e.g</w:t>
+      </w:r>
+      <w:proofErr w:type="gramEnd"/>
+      <w:r>
+        <w:rPr>
+          <w:color w:val="548DD4" w:themeColor="text2" w:themeTint="99"/>
+        </w:rPr>
+        <w:t xml:space="preserve">. </w:t>
+      </w:r>
+      <w:proofErr w:type="spellStart"/>
+      <w:r>
+        <w:rPr>
+          <w:color w:val="548DD4" w:themeColor="text2" w:themeTint="99"/>
+        </w:rPr>
         <w:t>MethodObserver</w:t>
       </w:r>
       <w:proofErr w:type="spellEnd"/>
       <w:r>
-        <w:t xml:space="preserve">&lt;EVENT, CURRENTCLASS&gt; object; </w:t>
-      </w:r>
-    </w:p>
-    <w:p>
-      <w:pPr>
-        <w:spacing w:line="240" w:lineRule="auto"/>
-        <w:rPr>
-          <w:color w:val="548DD4" w:themeColor="text2" w:themeTint="99"/>
-        </w:rPr>
-      </w:pPr>
-      <w:r>
-        <w:rPr>
-          <w:color w:val="548DD4" w:themeColor="text2" w:themeTint="99"/>
-        </w:rPr>
-        <w:tab/>
-      </w:r>
-      <w:r>
-        <w:rPr>
-          <w:color w:val="548DD4" w:themeColor="text2" w:themeTint="99"/>
-        </w:rPr>
-        <w:tab/>
-      </w:r>
-      <w:r>
-        <w:rPr>
-          <w:color w:val="548DD4" w:themeColor="text2" w:themeTint="99"/>
-        </w:rPr>
+        <w:rPr>
+          <w:color w:val="548DD4" w:themeColor="text2" w:themeTint="99"/>
+        </w:rPr>
+        <w:t>&lt;</w:t>
+      </w:r>
+      <w:proofErr w:type="spellStart"/>
+      <w:r>
+        <w:rPr>
+          <w:color w:val="548DD4" w:themeColor="text2" w:themeTint="99"/>
+        </w:rPr>
+        <w:t>ButtonEvent</w:t>
+      </w:r>
+      <w:proofErr w:type="spellEnd"/>
+      <w:r>
+        <w:rPr>
+          <w:color w:val="548DD4" w:themeColor="text2" w:themeTint="99"/>
+        </w:rPr>
+        <w:t xml:space="preserve">, </w:t>
+      </w:r>
+      <w:proofErr w:type="spellStart"/>
+      <w:r>
+        <w:rPr>
+          <w:color w:val="548DD4" w:themeColor="text2" w:themeTint="99"/>
+        </w:rPr>
+        <w:t>TestClass</w:t>
+      </w:r>
+      <w:proofErr w:type="spellEnd"/>
+      <w:r>
+        <w:rPr>
+          <w:color w:val="548DD4" w:themeColor="text2" w:themeTint="99"/>
+        </w:rPr>
+        <w:t xml:space="preserve">&gt; mo(this, </w:t>
+      </w:r>
+      <w:proofErr w:type="spellStart"/>
+      <w:r>
+        <w:rPr>
+          <w:color w:val="548DD4" w:themeColor="text2" w:themeTint="99"/>
+        </w:rPr>
+        <w:t>TestClass</w:t>
+      </w:r>
+      <w:proofErr w:type="spellEnd"/>
+      <w:r>
+        <w:rPr>
+          <w:color w:val="548DD4" w:themeColor="text2" w:themeTint="99"/>
+        </w:rPr>
+        <w:t>::</w:t>
+      </w:r>
+      <w:proofErr w:type="spellStart"/>
+      <w:r>
+        <w:rPr>
+          <w:color w:val="548DD4" w:themeColor="text2" w:themeTint="99"/>
+        </w:rPr>
+        <w:t>testMethod</w:t>
+      </w:r>
+      <w:proofErr w:type="spellEnd"/>
+      <w:r>
+        <w:rPr>
+          <w:color w:val="548DD4" w:themeColor="text2" w:themeTint="99"/>
+        </w:rPr>
+        <w:t>);</w:t>
+      </w:r>
+    </w:p>
+    <w:p>
+      <w:pPr>
+        <w:spacing w:line="240" w:lineRule="auto"/>
+      </w:pPr>
+      <w:r>
+        <w:tab/>
+      </w:r>
+      <w:r>
+        <w:tab/>
+        <w:t>Create a Method in your class that takes in a pointer to the EVENT and returns void</w:t>
+      </w:r>
+    </w:p>
+    <w:p>
+      <w:pPr>
+        <w:spacing w:line="240" w:lineRule="auto"/>
+        <w:rPr>
+          <w:color w:val="548DD4" w:themeColor="text2" w:themeTint="99"/>
+        </w:rPr>
+      </w:pPr>
+      <w:r>
+        <w:tab/>
+      </w:r>
+      <w:r>
+        <w:tab/>
+      </w:r>
+      <w:r>
         <w:tab/>
       </w:r>
       <w:proofErr w:type="gramStart"/>
@@ -356,21 +487,21 @@
         <w:rPr>
           <w:color w:val="548DD4" w:themeColor="text2" w:themeTint="99"/>
         </w:rPr>
-        <w:t xml:space="preserve">. </w:t>
-      </w:r>
-      <w:proofErr w:type="spellStart"/>
-      <w:r>
-        <w:rPr>
-          <w:color w:val="548DD4" w:themeColor="text2" w:themeTint="99"/>
-        </w:rPr>
-        <w:t>MethodObserver</w:t>
-      </w:r>
-      <w:proofErr w:type="spellEnd"/>
-      <w:r>
-        <w:rPr>
-          <w:color w:val="548DD4" w:themeColor="text2" w:themeTint="99"/>
-        </w:rPr>
-        <w:t>&lt;</w:t>
+        <w:t xml:space="preserve">. void </w:t>
+      </w:r>
+      <w:proofErr w:type="spellStart"/>
+      <w:r>
+        <w:rPr>
+          <w:color w:val="548DD4" w:themeColor="text2" w:themeTint="99"/>
+        </w:rPr>
+        <w:t>testMethod</w:t>
+      </w:r>
+      <w:proofErr w:type="spellEnd"/>
+      <w:r>
+        <w:rPr>
+          <w:color w:val="548DD4" w:themeColor="text2" w:themeTint="99"/>
+        </w:rPr>
+        <w:t>(</w:t>
       </w:r>
       <w:proofErr w:type="spellStart"/>
       <w:r>
@@ -384,7 +515,44 @@
         <w:rPr>
           <w:color w:val="548DD4" w:themeColor="text2" w:themeTint="99"/>
         </w:rPr>
-        <w:t xml:space="preserve">, </w:t>
+        <w:t xml:space="preserve"> *e);</w:t>
+      </w:r>
+    </w:p>
+    <w:p>
+      <w:pPr>
+        <w:spacing w:line="240" w:lineRule="auto"/>
+      </w:pPr>
+      <w:r>
+        <w:tab/>
+      </w:r>
+      <w:r>
+        <w:tab/>
+        <w:t xml:space="preserve">Register with the </w:t>
+      </w:r>
+      <w:proofErr w:type="spellStart"/>
+      <w:r>
+        <w:t>eventSystem</w:t>
+      </w:r>
+      <w:proofErr w:type="spellEnd"/>
+      <w:r>
+        <w:t xml:space="preserve"> handler in the following way:</w:t>
+      </w:r>
+    </w:p>
+    <w:p>
+      <w:pPr>
+        <w:spacing w:line="240" w:lineRule="auto"/>
+        <w:rPr>
+          <w:color w:val="548DD4" w:themeColor="text2" w:themeTint="99"/>
+        </w:rPr>
+      </w:pPr>
+      <w:r>
+        <w:tab/>
+      </w:r>
+      <w:r>
+        <w:tab/>
+      </w:r>
+      <w:r>
+        <w:tab/>
       </w:r>
       <w:proofErr w:type="spellStart"/>
       <w:r>
@@ -398,9 +566,24 @@
         <w:rPr>
           <w:color w:val="548DD4" w:themeColor="text2" w:themeTint="99"/>
         </w:rPr>
-        <w:t xml:space="preserve">&gt; mo(this, </w:t>
-      </w:r>
-      <w:proofErr w:type="spellStart"/>
+        <w:t xml:space="preserve">* </w:t>
+      </w:r>
+      <w:proofErr w:type="spellStart"/>
+      <w:r>
+        <w:rPr>
+          <w:color w:val="548DD4" w:themeColor="text2" w:themeTint="99"/>
+        </w:rPr>
+        <w:t>testVar</w:t>
+      </w:r>
+      <w:proofErr w:type="spellEnd"/>
+      <w:r>
+        <w:rPr>
+          <w:color w:val="548DD4" w:themeColor="text2" w:themeTint="99"/>
+        </w:rPr>
+        <w:t xml:space="preserve"> = new </w:t>
+      </w:r>
+      <w:proofErr w:type="spellStart"/>
+      <w:proofErr w:type="gramStart"/>
       <w:r>
         <w:rPr>
           <w:color w:val="548DD4" w:themeColor="text2" w:themeTint="99"/>
@@ -412,16 +595,9 @@
         <w:rPr>
           <w:color w:val="548DD4" w:themeColor="text2" w:themeTint="99"/>
         </w:rPr>
-        <w:t>::</w:t>
-      </w:r>
-      <w:proofErr w:type="spellStart"/>
-      <w:r>
-        <w:rPr>
-          <w:color w:val="548DD4" w:themeColor="text2" w:themeTint="99"/>
-        </w:rPr>
-        <w:t>testMethod</w:t>
-      </w:r>
-      <w:proofErr w:type="spellEnd"/>
+        <w:t>(</w:t>
+      </w:r>
+      <w:proofErr w:type="gramEnd"/>
       <w:r>
         <w:rPr>
           <w:color w:val="548DD4" w:themeColor="text2" w:themeTint="99"/>
@@ -432,58 +608,235 @@
     <w:p>
       <w:pPr>
         <w:spacing w:line="240" w:lineRule="auto"/>
-      </w:pPr>
-      <w:r>
-        <w:tab/>
-      </w:r>
-      <w:r>
-        <w:tab/>
-        <w:t>Create a Method in your class that takes in a pointer to the EVENT and returns void</w:t>
-      </w:r>
-    </w:p>
-    <w:p>
-      <w:pPr>
-        <w:spacing w:line="240" w:lineRule="auto"/>
-        <w:rPr>
-          <w:color w:val="548DD4" w:themeColor="text2" w:themeTint="99"/>
-        </w:rPr>
-      </w:pPr>
-      <w:r>
-        <w:tab/>
-      </w:r>
-      <w:r>
-        <w:tab/>
-      </w:r>
-      <w:r>
-        <w:tab/>
+        <w:rPr>
+          <w:color w:val="548DD4" w:themeColor="text2" w:themeTint="99"/>
+        </w:rPr>
+      </w:pPr>
+      <w:r>
+        <w:rPr>
+          <w:color w:val="548DD4" w:themeColor="text2" w:themeTint="99"/>
+        </w:rPr>
+        <w:t>EventSystemHandler::getInstance-&gt;</w:t>
       </w:r>
       <w:proofErr w:type="gramStart"/>
       <w:r>
         <w:rPr>
           <w:color w:val="548DD4" w:themeColor="text2" w:themeTint="99"/>
         </w:rPr>
-        <w:t>e.g</w:t>
+        <w:t>addObserver(</w:t>
       </w:r>
       <w:proofErr w:type="gramEnd"/>
       <w:r>
         <w:rPr>
           <w:color w:val="548DD4" w:themeColor="text2" w:themeTint="99"/>
         </w:rPr>
-        <w:t xml:space="preserve">. void </w:t>
-      </w:r>
-      <w:proofErr w:type="spellStart"/>
-      <w:r>
-        <w:rPr>
-          <w:color w:val="548DD4" w:themeColor="text2" w:themeTint="99"/>
-        </w:rPr>
-        <w:t>testMethod</w:t>
-      </w:r>
-      <w:proofErr w:type="spellEnd"/>
-      <w:r>
-        <w:rPr>
-          <w:color w:val="548DD4" w:themeColor="text2" w:themeTint="99"/>
-        </w:rPr>
-        <w:t>(</w:t>
+        <w:t xml:space="preserve">&amp;((testVar)-&gt;methodObserverObject), </w:t>
+      </w:r>
+      <w:r>
+        <w:rPr>
+          <w:color w:val="548DD4" w:themeColor="text2" w:themeTint="99"/>
+        </w:rPr>
+        <w:br/>
+      </w:r>
+      <w:r>
+        <w:rPr>
+          <w:color w:val="548DD4" w:themeColor="text2" w:themeTint="99"/>
+        </w:rPr>
+        <w:tab/>
+      </w:r>
+      <w:r>
+        <w:rPr>
+          <w:color w:val="548DD4" w:themeColor="text2" w:themeTint="99"/>
+        </w:rPr>
+        <w:tab/>
+      </w:r>
+      <w:r>
+        <w:rPr>
+          <w:color w:val="548DD4" w:themeColor="text2" w:themeTint="99"/>
+        </w:rPr>
+        <w:tab/>
+      </w:r>
+      <w:r>
+        <w:rPr>
+          <w:color w:val="548DD4" w:themeColor="text2" w:themeTint="99"/>
+        </w:rPr>
+        <w:tab/>
+      </w:r>
+      <w:r>
+        <w:rPr>
+          <w:color w:val="548DD4" w:themeColor="text2" w:themeTint="99"/>
+        </w:rPr>
+        <w:tab/>
+      </w:r>
+      <w:r>
+        <w:rPr>
+          <w:color w:val="548DD4" w:themeColor="text2" w:themeTint="99"/>
+        </w:rPr>
+        <w:tab/>
+        <w:t xml:space="preserve">    </w:t>
+      </w:r>
+      <w:proofErr w:type="spellStart"/>
+      <w:r>
+        <w:rPr>
+          <w:color w:val="548DD4" w:themeColor="text2" w:themeTint="99"/>
+        </w:rPr>
+        <w:t>EventTypes</w:t>
+      </w:r>
+      <w:proofErr w:type="spellEnd"/>
+      <w:r>
+        <w:rPr>
+          <w:color w:val="548DD4" w:themeColor="text2" w:themeTint="99"/>
+        </w:rPr>
+        <w:t>::BUTTON);</w:t>
+      </w:r>
+    </w:p>
+    <w:p>
+      <w:pPr>
+        <w:spacing w:line="240" w:lineRule="auto"/>
+      </w:pPr>
+      <w:r>
+        <w:rPr>
+          <w:b/>
+        </w:rPr>
+        <w:t>Case 2</w:t>
+      </w:r>
+      <w:r>
+        <w:t xml:space="preserve"> - The event I want to Observe or Emit does not </w:t>
+      </w:r>
+      <w:proofErr w:type="spellStart"/>
+      <w:r>
+        <w:t>exitst</w:t>
+      </w:r>
+      <w:proofErr w:type="spellEnd"/>
+      <w:r>
+        <w:t>:</w:t>
+      </w:r>
+    </w:p>
+    <w:p>
+      <w:pPr>
+        <w:spacing w:line="240" w:lineRule="auto"/>
+      </w:pPr>
+      <w:r>
+        <w:tab/>
+      </w:r>
+      <w:r>
+        <w:rPr>
+          <w:b/>
+        </w:rPr>
+        <w:t>1</w:t>
+      </w:r>
+      <w:r>
+        <w:t xml:space="preserve"> - Create a new class named </w:t>
+      </w:r>
+      <w:proofErr w:type="spellStart"/>
+      <w:r>
+        <w:t>MyClassNameEvent</w:t>
+      </w:r>
+      <w:proofErr w:type="spellEnd"/>
+      <w:r>
+        <w:t>.</w:t>
+      </w:r>
+    </w:p>
+    <w:p>
+      <w:pPr>
+        <w:spacing w:line="240" w:lineRule="auto"/>
+        <w:rPr>
+          <w:color w:val="548DD4" w:themeColor="text2" w:themeTint="99"/>
+        </w:rPr>
+      </w:pPr>
+      <w:r>
+        <w:rPr>
+          <w:color w:val="548DD4" w:themeColor="text2" w:themeTint="99"/>
+        </w:rPr>
+        <w:tab/>
+      </w:r>
+      <w:r>
+        <w:rPr>
+          <w:color w:val="548DD4" w:themeColor="text2" w:themeTint="99"/>
+        </w:rPr>
+        <w:tab/>
+        <w:t xml:space="preserve">e.g. </w:t>
+      </w:r>
+      <w:proofErr w:type="gramStart"/>
+      <w:r>
+        <w:rPr>
+          <w:color w:val="548DD4" w:themeColor="text2" w:themeTint="99"/>
+        </w:rPr>
+        <w:t>ButtonEvent.cpp,</w:t>
+      </w:r>
+      <w:proofErr w:type="gramEnd"/>
+      <w:r>
+        <w:rPr>
+          <w:color w:val="548DD4" w:themeColor="text2" w:themeTint="99"/>
+        </w:rPr>
+        <w:t xml:space="preserve"> and </w:t>
+      </w:r>
+      <w:proofErr w:type="spellStart"/>
+      <w:r>
+        <w:rPr>
+          <w:color w:val="548DD4" w:themeColor="text2" w:themeTint="99"/>
+        </w:rPr>
+        <w:t>ButtonEvent.h</w:t>
+      </w:r>
+      <w:proofErr w:type="spellEnd"/>
+    </w:p>
+    <w:p>
+      <w:pPr>
+        <w:spacing w:line="240" w:lineRule="auto"/>
+      </w:pPr>
+      <w:r>
+        <w:tab/>
+      </w:r>
+      <w:r>
+        <w:rPr>
+          <w:b/>
+        </w:rPr>
+        <w:t>2 -</w:t>
+      </w:r>
+      <w:r>
+        <w:t xml:space="preserve"> This new class must inherit from Event.</w:t>
+      </w:r>
+    </w:p>
+    <w:p>
+      <w:pPr>
+        <w:spacing w:line="240" w:lineRule="auto"/>
+        <w:rPr>
+          <w:color w:val="548DD4" w:themeColor="text2" w:themeTint="99"/>
+        </w:rPr>
+      </w:pPr>
+      <w:r>
+        <w:tab/>
+      </w:r>
+      <w:r>
+        <w:tab/>
+      </w:r>
+      <w:proofErr w:type="gramStart"/>
+      <w:r>
+        <w:rPr>
+          <w:color w:val="548DD4" w:themeColor="text2" w:themeTint="99"/>
+        </w:rPr>
+        <w:t>e.g.</w:t>
+      </w:r>
+      <w:proofErr w:type="gramEnd"/>
+      <w:r>
+        <w:rPr>
+          <w:color w:val="548DD4" w:themeColor="text2" w:themeTint="99"/>
+        </w:rPr>
+        <w:t xml:space="preserve">    </w:t>
+      </w:r>
+      <w:proofErr w:type="gramStart"/>
+      <w:r>
+        <w:rPr>
+          <w:color w:val="548DD4" w:themeColor="text2" w:themeTint="99"/>
+        </w:rPr>
+        <w:t>class</w:t>
+      </w:r>
+      <w:proofErr w:type="gramEnd"/>
+      <w:r>
+        <w:rPr>
+          <w:color w:val="548DD4" w:themeColor="text2" w:themeTint="99"/>
+        </w:rPr>
+        <w:t xml:space="preserve"> </w:t>
       </w:r>
       <w:proofErr w:type="spellStart"/>
       <w:r>
@@ -497,122 +850,99 @@
         <w:rPr>
           <w:color w:val="548DD4" w:themeColor="text2" w:themeTint="99"/>
         </w:rPr>
-        <w:t xml:space="preserve"> *e);</w:t>
-      </w:r>
-    </w:p>
-    <w:p>
-      <w:pPr>
-        <w:spacing w:line="240" w:lineRule="auto"/>
-      </w:pPr>
-      <w:r>
-        <w:tab/>
-      </w:r>
-      <w:r>
-        <w:tab/>
-        <w:t xml:space="preserve">Register with the </w:t>
-      </w:r>
-      <w:proofErr w:type="spellStart"/>
-      <w:r>
-        <w:t>eventSystem</w:t>
-      </w:r>
-      <w:proofErr w:type="spellEnd"/>
-      <w:r>
-        <w:t xml:space="preserve"> handler in the following way:</w:t>
-      </w:r>
-    </w:p>
-    <w:p>
-      <w:pPr>
-        <w:spacing w:line="240" w:lineRule="auto"/>
-        <w:rPr>
-          <w:color w:val="548DD4" w:themeColor="text2" w:themeTint="99"/>
-        </w:rPr>
-      </w:pPr>
-      <w:r>
-        <w:tab/>
-      </w:r>
-      <w:r>
-        <w:tab/>
-      </w:r>
-      <w:r>
-        <w:tab/>
-      </w:r>
-      <w:proofErr w:type="spellStart"/>
-      <w:r>
-        <w:rPr>
-          <w:color w:val="548DD4" w:themeColor="text2" w:themeTint="99"/>
-        </w:rPr>
-        <w:t>TestClass</w:t>
-      </w:r>
-      <w:proofErr w:type="spellEnd"/>
-      <w:r>
-        <w:rPr>
-          <w:color w:val="548DD4" w:themeColor="text2" w:themeTint="99"/>
-        </w:rPr>
-        <w:t xml:space="preserve">* </w:t>
-      </w:r>
-      <w:proofErr w:type="spellStart"/>
-      <w:r>
-        <w:rPr>
-          <w:color w:val="548DD4" w:themeColor="text2" w:themeTint="99"/>
-        </w:rPr>
-        <w:t>testVar</w:t>
-      </w:r>
-      <w:proofErr w:type="spellEnd"/>
-      <w:r>
-        <w:rPr>
-          <w:color w:val="548DD4" w:themeColor="text2" w:themeTint="99"/>
-        </w:rPr>
-        <w:t xml:space="preserve"> = new </w:t>
-      </w:r>
-      <w:proofErr w:type="spellStart"/>
+        <w:t xml:space="preserve"> : public Event{}</w:t>
+      </w:r>
+    </w:p>
+    <w:p>
+      <w:pPr>
+        <w:spacing w:line="240" w:lineRule="auto"/>
+      </w:pPr>
+      <w:r>
+        <w:tab/>
+      </w:r>
+      <w:r>
+        <w:rPr>
+          <w:b/>
+        </w:rPr>
+        <w:t>3 -</w:t>
+      </w:r>
+      <w:r>
+        <w:t xml:space="preserve"> Add the event to the </w:t>
+      </w:r>
+      <w:proofErr w:type="spellStart"/>
+      <w:r>
+        <w:t>enum</w:t>
+      </w:r>
+      <w:proofErr w:type="spellEnd"/>
+      <w:r>
+        <w:t xml:space="preserve"> inside of the </w:t>
+      </w:r>
+      <w:proofErr w:type="spellStart"/>
+      <w:r>
+        <w:t>EventTypes.h</w:t>
+      </w:r>
+      <w:proofErr w:type="spellEnd"/>
+      <w:r>
+        <w:t xml:space="preserve"> file.</w:t>
+      </w:r>
+    </w:p>
+    <w:p>
+      <w:pPr>
+        <w:spacing w:line="240" w:lineRule="auto"/>
+        <w:rPr>
+          <w:color w:val="548DD4" w:themeColor="text2" w:themeTint="99"/>
+        </w:rPr>
+      </w:pPr>
+      <w:r>
+        <w:lastRenderedPageBreak/>
+        <w:tab/>
+      </w:r>
+      <w:r>
+        <w:tab/>
+      </w:r>
       <w:proofErr w:type="gramStart"/>
       <w:r>
         <w:rPr>
           <w:color w:val="548DD4" w:themeColor="text2" w:themeTint="99"/>
         </w:rPr>
-        <w:t>TestClass</w:t>
-      </w:r>
-      <w:proofErr w:type="spellEnd"/>
-      <w:r>
-        <w:rPr>
-          <w:color w:val="548DD4" w:themeColor="text2" w:themeTint="99"/>
-        </w:rPr>
-        <w:t>(</w:t>
+        <w:t>e.g.</w:t>
       </w:r>
       <w:proofErr w:type="gramEnd"/>
       <w:r>
         <w:rPr>
           <w:color w:val="548DD4" w:themeColor="text2" w:themeTint="99"/>
         </w:rPr>
-        <w:t>);</w:t>
-      </w:r>
-    </w:p>
-    <w:p>
-      <w:pPr>
-        <w:spacing w:line="240" w:lineRule="auto"/>
-        <w:rPr>
-          <w:color w:val="548DD4" w:themeColor="text2" w:themeTint="99"/>
-        </w:rPr>
-      </w:pPr>
-      <w:r>
-        <w:rPr>
-          <w:color w:val="548DD4" w:themeColor="text2" w:themeTint="99"/>
-        </w:rPr>
-        <w:t>EventSystemHandler::getInstance-&gt;</w:t>
-      </w:r>
+        <w:t xml:space="preserve">  </w:t>
+      </w:r>
+      <w:proofErr w:type="spellStart"/>
       <w:proofErr w:type="gramStart"/>
       <w:r>
         <w:rPr>
           <w:color w:val="548DD4" w:themeColor="text2" w:themeTint="99"/>
         </w:rPr>
-        <w:t>addObserver(</w:t>
-      </w:r>
+        <w:t>enum</w:t>
+      </w:r>
+      <w:proofErr w:type="spellEnd"/>
       <w:proofErr w:type="gramEnd"/>
       <w:r>
         <w:rPr>
           <w:color w:val="548DD4" w:themeColor="text2" w:themeTint="99"/>
         </w:rPr>
-        <w:t xml:space="preserve">&amp;((testVar)-&gt;methodObserverObject), </w:t>
+        <w:t xml:space="preserve"> </w:t>
+      </w:r>
+      <w:proofErr w:type="spellStart"/>
+      <w:r>
+        <w:rPr>
+          <w:color w:val="548DD4" w:themeColor="text2" w:themeTint="99"/>
+        </w:rPr>
+        <w:t>EventType</w:t>
+      </w:r>
+      <w:proofErr w:type="spellEnd"/>
+      <w:r>
+        <w:rPr>
+          <w:color w:val="548DD4" w:themeColor="text2" w:themeTint="99"/>
+        </w:rPr>
+        <w:t xml:space="preserve"> {</w:t>
       </w:r>
       <w:r>
         <w:rPr>
@@ -637,317 +967,6 @@
           <w:color w:val="548DD4" w:themeColor="text2" w:themeTint="99"/>
         </w:rPr>
         <w:tab/>
-      </w:r>
-      <w:r>
-        <w:rPr>
-          <w:color w:val="548DD4" w:themeColor="text2" w:themeTint="99"/>
-        </w:rPr>
-        <w:tab/>
-      </w:r>
-      <w:r>
-        <w:rPr>
-          <w:color w:val="548DD4" w:themeColor="text2" w:themeTint="99"/>
-        </w:rPr>
-        <w:tab/>
-      </w:r>
-      <w:r>
-        <w:rPr>
-          <w:color w:val="548DD4" w:themeColor="text2" w:themeTint="99"/>
-        </w:rPr>
-        <w:tab/>
-        <w:t xml:space="preserve">    </w:t>
-      </w:r>
-      <w:proofErr w:type="spellStart"/>
-      <w:r>
-        <w:rPr>
-          <w:color w:val="548DD4" w:themeColor="text2" w:themeTint="99"/>
-        </w:rPr>
-        <w:t>EventTypes</w:t>
-      </w:r>
-      <w:proofErr w:type="spellEnd"/>
-      <w:r>
-        <w:rPr>
-          <w:color w:val="548DD4" w:themeColor="text2" w:themeTint="99"/>
-        </w:rPr>
-        <w:t>::BUTTON);</w:t>
-      </w:r>
-    </w:p>
-    <w:p>
-      <w:pPr>
-        <w:spacing w:line="240" w:lineRule="auto"/>
-      </w:pPr>
-      <w:r>
-        <w:rPr>
-          <w:b/>
-        </w:rPr>
-        <w:t>Case 2</w:t>
-      </w:r>
-      <w:r>
-        <w:t xml:space="preserve"> - The event I want to Observe or Emit does not </w:t>
-      </w:r>
-      <w:proofErr w:type="spellStart"/>
-      <w:r>
-        <w:t>exitst</w:t>
-      </w:r>
-      <w:proofErr w:type="spellEnd"/>
-      <w:r>
-        <w:t>:</w:t>
-      </w:r>
-    </w:p>
-    <w:p>
-      <w:pPr>
-        <w:spacing w:line="240" w:lineRule="auto"/>
-      </w:pPr>
-      <w:r>
-        <w:tab/>
-      </w:r>
-      <w:r>
-        <w:rPr>
-          <w:b/>
-        </w:rPr>
-        <w:t>1</w:t>
-      </w:r>
-      <w:r>
-        <w:t xml:space="preserve"> - Create a new class named </w:t>
-      </w:r>
-      <w:proofErr w:type="spellStart"/>
-      <w:r>
-        <w:t>MyClassNameEvent</w:t>
-      </w:r>
-      <w:proofErr w:type="spellEnd"/>
-      <w:r>
-        <w:t>.</w:t>
-      </w:r>
-    </w:p>
-    <w:p>
-      <w:pPr>
-        <w:spacing w:line="240" w:lineRule="auto"/>
-        <w:rPr>
-          <w:color w:val="548DD4" w:themeColor="text2" w:themeTint="99"/>
-        </w:rPr>
-      </w:pPr>
-      <w:r>
-        <w:rPr>
-          <w:color w:val="548DD4" w:themeColor="text2" w:themeTint="99"/>
-        </w:rPr>
-        <w:tab/>
-      </w:r>
-      <w:r>
-        <w:rPr>
-          <w:color w:val="548DD4" w:themeColor="text2" w:themeTint="99"/>
-        </w:rPr>
-        <w:tab/>
-        <w:t xml:space="preserve">e.g. </w:t>
-      </w:r>
-      <w:proofErr w:type="gramStart"/>
-      <w:r>
-        <w:rPr>
-          <w:color w:val="548DD4" w:themeColor="text2" w:themeTint="99"/>
-        </w:rPr>
-        <w:t>ButtonEvent.cpp,</w:t>
-      </w:r>
-      <w:proofErr w:type="gramEnd"/>
-      <w:r>
-        <w:rPr>
-          <w:color w:val="548DD4" w:themeColor="text2" w:themeTint="99"/>
-        </w:rPr>
-        <w:t xml:space="preserve"> and </w:t>
-      </w:r>
-      <w:proofErr w:type="spellStart"/>
-      <w:r>
-        <w:rPr>
-          <w:color w:val="548DD4" w:themeColor="text2" w:themeTint="99"/>
-        </w:rPr>
-        <w:t>ButtonEvent.h</w:t>
-      </w:r>
-      <w:proofErr w:type="spellEnd"/>
-    </w:p>
-    <w:p>
-      <w:pPr>
-        <w:spacing w:line="240" w:lineRule="auto"/>
-      </w:pPr>
-      <w:r>
-        <w:tab/>
-      </w:r>
-      <w:r>
-        <w:rPr>
-          <w:b/>
-        </w:rPr>
-        <w:t>2 -</w:t>
-      </w:r>
-      <w:r>
-        <w:t xml:space="preserve"> This new class must inherit from Event.</w:t>
-      </w:r>
-    </w:p>
-    <w:p>
-      <w:pPr>
-        <w:spacing w:line="240" w:lineRule="auto"/>
-        <w:rPr>
-          <w:color w:val="548DD4" w:themeColor="text2" w:themeTint="99"/>
-        </w:rPr>
-      </w:pPr>
-      <w:r>
-        <w:tab/>
-      </w:r>
-      <w:r>
-        <w:tab/>
-      </w:r>
-      <w:proofErr w:type="gramStart"/>
-      <w:r>
-        <w:rPr>
-          <w:color w:val="548DD4" w:themeColor="text2" w:themeTint="99"/>
-        </w:rPr>
-        <w:t>e.g.</w:t>
-      </w:r>
-      <w:proofErr w:type="gramEnd"/>
-      <w:r>
-        <w:rPr>
-          <w:color w:val="548DD4" w:themeColor="text2" w:themeTint="99"/>
-        </w:rPr>
-        <w:t xml:space="preserve">    </w:t>
-      </w:r>
-      <w:proofErr w:type="gramStart"/>
-      <w:r>
-        <w:rPr>
-          <w:color w:val="548DD4" w:themeColor="text2" w:themeTint="99"/>
-        </w:rPr>
-        <w:t>class</w:t>
-      </w:r>
-      <w:proofErr w:type="gramEnd"/>
-      <w:r>
-        <w:rPr>
-          <w:color w:val="548DD4" w:themeColor="text2" w:themeTint="99"/>
-        </w:rPr>
-        <w:t xml:space="preserve"> </w:t>
-      </w:r>
-      <w:proofErr w:type="spellStart"/>
-      <w:r>
-        <w:rPr>
-          <w:color w:val="548DD4" w:themeColor="text2" w:themeTint="99"/>
-        </w:rPr>
-        <w:t>ButtonEvent</w:t>
-      </w:r>
-      <w:proofErr w:type="spellEnd"/>
-      <w:r>
-        <w:rPr>
-          <w:color w:val="548DD4" w:themeColor="text2" w:themeTint="99"/>
-        </w:rPr>
-        <w:t xml:space="preserve"> : public Event{}</w:t>
-      </w:r>
-    </w:p>
-    <w:p>
-      <w:pPr>
-        <w:spacing w:line="240" w:lineRule="auto"/>
-      </w:pPr>
-      <w:r>
-        <w:tab/>
-      </w:r>
-      <w:r>
-        <w:rPr>
-          <w:b/>
-        </w:rPr>
-        <w:t>3 -</w:t>
-      </w:r>
-      <w:r>
-        <w:t xml:space="preserve"> Add the event to the </w:t>
-      </w:r>
-      <w:proofErr w:type="spellStart"/>
-      <w:r>
-        <w:t>enum</w:t>
-      </w:r>
-      <w:proofErr w:type="spellEnd"/>
-      <w:r>
-        <w:t xml:space="preserve"> inside of the </w:t>
-      </w:r>
-      <w:proofErr w:type="spellStart"/>
-      <w:r>
-        <w:t>EventTypes.h</w:t>
-      </w:r>
-      <w:proofErr w:type="spellEnd"/>
-      <w:r>
-        <w:t xml:space="preserve"> file.</w:t>
-      </w:r>
-    </w:p>
-    <w:p>
-      <w:pPr>
-        <w:spacing w:line="240" w:lineRule="auto"/>
-        <w:rPr>
-          <w:color w:val="548DD4" w:themeColor="text2" w:themeTint="99"/>
-        </w:rPr>
-      </w:pPr>
-      <w:r>
-        <w:tab/>
-      </w:r>
-      <w:r>
-        <w:tab/>
-      </w:r>
-      <w:proofErr w:type="gramStart"/>
-      <w:r>
-        <w:rPr>
-          <w:color w:val="548DD4" w:themeColor="text2" w:themeTint="99"/>
-        </w:rPr>
-        <w:t>e.g.</w:t>
-      </w:r>
-      <w:proofErr w:type="gramEnd"/>
-      <w:r>
-        <w:rPr>
-          <w:color w:val="548DD4" w:themeColor="text2" w:themeTint="99"/>
-        </w:rPr>
-        <w:t xml:space="preserve">  </w:t>
-      </w:r>
-      <w:proofErr w:type="spellStart"/>
-      <w:proofErr w:type="gramStart"/>
-      <w:r>
-        <w:rPr>
-          <w:color w:val="548DD4" w:themeColor="text2" w:themeTint="99"/>
-        </w:rPr>
-        <w:t>enum</w:t>
-      </w:r>
-      <w:proofErr w:type="spellEnd"/>
-      <w:proofErr w:type="gramEnd"/>
-      <w:r>
-        <w:rPr>
-          <w:color w:val="548DD4" w:themeColor="text2" w:themeTint="99"/>
-        </w:rPr>
-        <w:t xml:space="preserve"> </w:t>
-      </w:r>
-      <w:proofErr w:type="spellStart"/>
-      <w:r>
-        <w:rPr>
-          <w:color w:val="548DD4" w:themeColor="text2" w:themeTint="99"/>
-        </w:rPr>
-        <w:t>EventType</w:t>
-      </w:r>
-      <w:proofErr w:type="spellEnd"/>
-      <w:r>
-        <w:rPr>
-          <w:color w:val="548DD4" w:themeColor="text2" w:themeTint="99"/>
-        </w:rPr>
-        <w:t xml:space="preserve"> {</w:t>
-      </w:r>
-      <w:r>
-        <w:rPr>
-          <w:color w:val="548DD4" w:themeColor="text2" w:themeTint="99"/>
-        </w:rPr>
-        <w:br/>
-      </w:r>
-      <w:r>
-        <w:rPr>
-          <w:color w:val="548DD4" w:themeColor="text2" w:themeTint="99"/>
-        </w:rPr>
-        <w:tab/>
-      </w:r>
-      <w:r>
-        <w:rPr>
-          <w:color w:val="548DD4" w:themeColor="text2" w:themeTint="99"/>
-        </w:rPr>
-        <w:tab/>
-      </w:r>
-      <w:r>
-        <w:rPr>
-          <w:color w:val="548DD4" w:themeColor="text2" w:themeTint="99"/>
-        </w:rPr>
-        <w:tab/>
         <w:t>BUTTON,</w:t>
       </w:r>
     </w:p>
@@ -962,7 +981,6 @@
         <w:rPr>
           <w:color w:val="548DD4" w:themeColor="text2" w:themeTint="99"/>
         </w:rPr>
-        <w:lastRenderedPageBreak/>
         <w:tab/>
       </w:r>
       <w:r>

</xml_diff>

<commit_message>
Changed so the event system does not delete the event. Change documentation to show this.
</commit_message>
<xml_diff>
--- a/CPSC585/CPSC585/Documentation/HowToUseEvents.docx
+++ b/CPSC585/CPSC585/Documentation/HowToUseEvents.docx
@@ -152,6 +152,27 @@
     <w:p>
       <w:pPr>
         <w:spacing w:line="240" w:lineRule="auto"/>
+        <w:rPr>
+          <w:color w:val="548DD4" w:themeColor="text2" w:themeTint="99"/>
+        </w:rPr>
+      </w:pPr>
+      <w:r>
+        <w:rPr>
+          <w:color w:val="548DD4" w:themeColor="text2" w:themeTint="99"/>
+        </w:rPr>
+        <w:tab/>
+      </w:r>
+      <w:r>
+        <w:rPr>
+          <w:color w:val="548DD4" w:themeColor="text2" w:themeTint="99"/>
+        </w:rPr>
+        <w:tab/>
+        <w:t>delete e;</w:t>
+      </w:r>
+    </w:p>
+    <w:p>
+      <w:pPr>
+        <w:spacing w:line="240" w:lineRule="auto"/>
       </w:pPr>
     </w:p>
     <w:p>
@@ -403,6 +424,7 @@
         </w:rPr>
       </w:pPr>
       <w:r>
+        <w:lastRenderedPageBreak/>
         <w:tab/>
       </w:r>
       <w:r>
@@ -451,7 +473,6 @@
         <w:rPr>
           <w:color w:val="548DD4" w:themeColor="text2" w:themeTint="99"/>
         </w:rPr>
-        <w:lastRenderedPageBreak/>
         <w:tab/>
       </w:r>
       <w:r>

</xml_diff>